<commit_message>
Inserido XP total do ano.
- Alterado as funções para inserir o total de XP do começo do campeonato ate o momento atual. 
- Atualizado dump do banco.
</commit_message>
<xml_diff>
--- a/docs/WinoWorld Infected.docx
+++ b/docs/WinoWorld Infected.docx
@@ -1328,7 +1328,33 @@
                 <w:color w:val="000000"/>
                 <w:lang w:val="pt-BR"/>
               </w:rPr>
-              <w:t>, não enviar atualizar do estoque diário.</w:t>
+              <w:t>, não enviar atualizar do estoque diário</w:t>
+            </w:r>
+            <w:r>
+              <w:rPr>
+                <w:rFonts w:ascii="Calibri" w:eastAsia="Times New Roman" w:hAnsi="Calibri" w:cs="Times New Roman"/>
+                <w:color w:val="000000"/>
+                <w:lang w:val="pt-BR"/>
+              </w:rPr>
+              <w:t xml:space="preserve">, não tratar chamado a fornecedores do </w:t>
+            </w:r>
+            <w:proofErr w:type="spellStart"/>
+            <w:r>
+              <w:rPr>
+                <w:rFonts w:ascii="Calibri" w:eastAsia="Times New Roman" w:hAnsi="Calibri" w:cs="Times New Roman"/>
+                <w:color w:val="000000"/>
+                <w:lang w:val="pt-BR"/>
+              </w:rPr>
+              <w:t>inicio</w:t>
+            </w:r>
+            <w:proofErr w:type="spellEnd"/>
+            <w:r>
+              <w:rPr>
+                <w:rFonts w:ascii="Calibri" w:eastAsia="Times New Roman" w:hAnsi="Calibri" w:cs="Times New Roman"/>
+                <w:color w:val="000000"/>
+                <w:lang w:val="pt-BR"/>
+              </w:rPr>
+              <w:t xml:space="preserve"> ao fim.</w:t>
             </w:r>
           </w:p>
         </w:tc>
@@ -1384,6 +1410,7 @@
           <w:p>
             <w:pPr>
               <w:spacing w:after="0" w:line="240" w:lineRule="auto"/>
+              <w:jc w:val="center"/>
               <w:rPr>
                 <w:rFonts w:ascii="Calibri" w:eastAsia="Times New Roman" w:hAnsi="Calibri" w:cs="Times New Roman"/>
                 <w:color w:val="000000"/>
@@ -1396,7 +1423,7 @@
                 <w:color w:val="000000"/>
                 <w:lang w:val="pt-BR"/>
               </w:rPr>
-              <w:t xml:space="preserve">30 de Dano </w:t>
+              <w:t>30 de Dano</w:t>
             </w:r>
           </w:p>
         </w:tc>
@@ -1462,17 +1489,7 @@
                 <w:color w:val="000000"/>
                 <w:lang w:val="pt-BR"/>
               </w:rPr>
-              <w:t xml:space="preserve"> min, não finalizar demanda no prazo estipula</w:t>
-            </w:r>
-            <w:bookmarkStart w:id="0" w:name="_GoBack"/>
-            <w:bookmarkEnd w:id="0"/>
-            <w:r>
-              <w:rPr>
-                <w:rFonts w:ascii="Calibri" w:eastAsia="Times New Roman" w:hAnsi="Calibri" w:cs="Times New Roman"/>
-                <w:color w:val="000000"/>
-                <w:lang w:val="pt-BR"/>
-              </w:rPr>
-              <w:t>do</w:t>
+              <w:t xml:space="preserve"> min, não finalizar demanda no prazo estipulado</w:t>
             </w:r>
             <w:r>
               <w:rPr>
@@ -1536,6 +1553,7 @@
           <w:p>
             <w:pPr>
               <w:spacing w:after="0" w:line="240" w:lineRule="auto"/>
+              <w:jc w:val="center"/>
               <w:rPr>
                 <w:rFonts w:ascii="Calibri" w:eastAsia="Times New Roman" w:hAnsi="Calibri" w:cs="Times New Roman"/>
                 <w:color w:val="000000"/>
@@ -1606,7 +1624,15 @@
                 <w:color w:val="000000"/>
                 <w:lang w:val="pt-BR"/>
               </w:rPr>
-              <w:t xml:space="preserve">, informações de estoque inconsistentes. </w:t>
+              <w:t>, informações de estoque inconsistentes</w:t>
+            </w:r>
+            <w:r>
+              <w:rPr>
+                <w:rFonts w:ascii="Calibri" w:eastAsia="Times New Roman" w:hAnsi="Calibri" w:cs="Times New Roman"/>
+                <w:color w:val="000000"/>
+                <w:lang w:val="pt-BR"/>
+              </w:rPr>
+              <w:t>, trocar de horário sem aviso e sem autorização.</w:t>
             </w:r>
           </w:p>
         </w:tc>
@@ -1662,6 +1688,7 @@
           <w:p>
             <w:pPr>
               <w:spacing w:after="0" w:line="240" w:lineRule="auto"/>
+              <w:jc w:val="center"/>
               <w:rPr>
                 <w:rFonts w:ascii="Calibri" w:eastAsia="Times New Roman" w:hAnsi="Calibri" w:cs="Times New Roman"/>
                 <w:color w:val="000000"/>
@@ -1674,7 +1701,7 @@
                 <w:color w:val="000000"/>
                 <w:lang w:val="pt-BR"/>
               </w:rPr>
-              <w:t>90 de Dano / Perde todas habilidades em 2 semanas.</w:t>
+              <w:t>90 de Dano</w:t>
             </w:r>
           </w:p>
         </w:tc>
@@ -1766,6 +1793,7 @@
           <w:szCs w:val="16"/>
           <w:lang w:val="pt-BR"/>
         </w:rPr>
+        <w:lastRenderedPageBreak/>
         <w:br w:type="page"/>
       </w:r>
     </w:p>
@@ -3059,7 +3087,7 @@
                 <w:rFonts w:ascii="Calibri" w:eastAsia="Times New Roman" w:hAnsi="Calibri" w:cs="Times New Roman"/>
                 <w:color w:val="000000"/>
               </w:rPr>
-              <w:t>0,5</w:t>
+              <w:t>1</w:t>
             </w:r>
           </w:p>
         </w:tc>
@@ -3567,7 +3595,7 @@
                 <w:rFonts w:ascii="Calibri" w:eastAsia="Times New Roman" w:hAnsi="Calibri" w:cs="Times New Roman"/>
                 <w:color w:val="000000"/>
               </w:rPr>
-              <w:t>50</w:t>
+              <w:t>10</w:t>
             </w:r>
           </w:p>
         </w:tc>
@@ -3715,7 +3743,7 @@
                 <w:rFonts w:ascii="Calibri" w:eastAsia="Times New Roman" w:hAnsi="Calibri" w:cs="Times New Roman"/>
                 <w:color w:val="000000"/>
               </w:rPr>
-              <w:t>250</w:t>
+              <w:t>50</w:t>
             </w:r>
           </w:p>
         </w:tc>
@@ -6681,38 +6709,41 @@
       <w:r>
         <w:rPr>
           <w:rFonts w:ascii="Raleway" w:hAnsi="Raleway"/>
-          <w:sz w:val="16"/>
-          <w:szCs w:val="16"/>
-          <w:lang w:val="pt-BR"/>
-        </w:rPr>
-        <w:t>500</w:t>
-      </w:r>
-      <w:r>
-        <w:rPr>
-          <w:rFonts w:ascii="Raleway" w:hAnsi="Raleway"/>
-          <w:sz w:val="16"/>
-          <w:szCs w:val="16"/>
-          <w:lang w:val="pt-BR"/>
-        </w:rPr>
-        <w:t xml:space="preserve"> a 4</w:t>
-      </w:r>
-      <w:r>
-        <w:rPr>
-          <w:rFonts w:ascii="Raleway" w:hAnsi="Raleway"/>
-          <w:sz w:val="16"/>
-          <w:szCs w:val="16"/>
-          <w:lang w:val="pt-BR"/>
-        </w:rPr>
-        <w:t>000</w:t>
-      </w:r>
-      <w:r>
-        <w:rPr>
-          <w:rFonts w:ascii="Raleway" w:hAnsi="Raleway"/>
-          <w:sz w:val="16"/>
-          <w:szCs w:val="16"/>
-          <w:lang w:val="pt-BR"/>
-        </w:rPr>
-        <w:t xml:space="preserve"> pontos</w:t>
+          <w:b/>
+          <w:sz w:val="16"/>
+          <w:szCs w:val="16"/>
+          <w:lang w:val="pt-BR"/>
+        </w:rPr>
+        <w:t>10</w:t>
+      </w:r>
+      <w:bookmarkStart w:id="0" w:name="_GoBack"/>
+      <w:bookmarkEnd w:id="0"/>
+      <w:r>
+        <w:rPr>
+          <w:rFonts w:ascii="Raleway" w:hAnsi="Raleway"/>
+          <w:sz w:val="16"/>
+          <w:szCs w:val="16"/>
+          <w:lang w:val="pt-BR"/>
+        </w:rPr>
+        <w:t>0</w:t>
+      </w:r>
+      <w:r>
+        <w:rPr>
+          <w:rFonts w:ascii="Raleway" w:hAnsi="Raleway"/>
+          <w:sz w:val="16"/>
+          <w:szCs w:val="16"/>
+          <w:lang w:val="pt-BR"/>
+        </w:rPr>
+        <w:t xml:space="preserve"> </w:t>
+      </w:r>
+      <w:r>
+        <w:rPr>
+          <w:rFonts w:ascii="Raleway" w:hAnsi="Raleway"/>
+          <w:sz w:val="16"/>
+          <w:szCs w:val="16"/>
+          <w:lang w:val="pt-BR"/>
+        </w:rPr>
+        <w:t>pontos</w:t>
       </w:r>
       <w:r>
         <w:rPr>
@@ -7275,7 +7306,25 @@
           <w:szCs w:val="16"/>
           <w:lang w:val="pt-BR"/>
         </w:rPr>
-        <w:t xml:space="preserve">+300 para cada </w:t>
+        <w:t>+</w:t>
+      </w:r>
+      <w:r>
+        <w:rPr>
+          <w:rFonts w:ascii="Raleway" w:hAnsi="Raleway"/>
+          <w:sz w:val="16"/>
+          <w:szCs w:val="16"/>
+          <w:lang w:val="pt-BR"/>
+        </w:rPr>
+        <w:t>2</w:t>
+      </w:r>
+      <w:r>
+        <w:rPr>
+          <w:rFonts w:ascii="Raleway" w:hAnsi="Raleway"/>
+          <w:sz w:val="16"/>
+          <w:szCs w:val="16"/>
+          <w:lang w:val="pt-BR"/>
+        </w:rPr>
+        <w:t xml:space="preserve">00 para cada </w:t>
       </w:r>
       <w:r>
         <w:rPr>

</xml_diff>